<commit_message>
adding assembler to documentation
</commit_message>
<xml_diff>
--- a/Documentation.docx
+++ b/Documentation.docx
@@ -1,6 +1,6 @@
 
 <file path=word/document.xml><?xml version="1.0" encoding="utf-8"?>
-<w:document xmlns:wpc="http://schemas.microsoft.com/office/word/2010/wordprocessingCanvas" xmlns:cx="http://schemas.microsoft.com/office/drawing/2014/chartex" xmlns:cx1="http://schemas.microsoft.com/office/drawing/2015/9/8/chartex" xmlns:cx2="http://schemas.microsoft.com/office/drawing/2015/10/21/chartex" xmlns:cx3="http://schemas.microsoft.com/office/drawing/2016/5/9/chartex" xmlns:cx4="http://schemas.microsoft.com/office/drawing/2016/5/10/chartex" xmlns:cx5="http://schemas.microsoft.com/office/drawing/2016/5/11/chartex" xmlns:cx6="http://schemas.microsoft.com/office/drawing/2016/5/12/chartex" xmlns:cx7="http://schemas.microsoft.com/office/drawing/2016/5/13/chartex" xmlns:cx8="http://schemas.microsoft.com/office/drawing/2016/5/14/chartex" xmlns:mc="http://schemas.openxmlformats.org/markup-compatibility/2006" xmlns:aink="http://schemas.microsoft.com/office/drawing/2016/ink" xmlns:am3d="http://schemas.microsoft.com/office/drawing/2017/model3d" xmlns:o="urn:schemas-microsoft-com:office:office" xmlns:r="http://schemas.openxmlformats.org/officeDocument/2006/relationships" xmlns:m="http://schemas.openxmlformats.org/officeDocument/2006/math" xmlns:v="urn:schemas-microsoft-com:vml" xmlns:wp14="http://schemas.microsoft.com/office/word/2010/wordprocessingDrawing" xmlns:wp="http://schemas.openxmlformats.org/drawingml/2006/wordprocessingDrawing" xmlns:w10="urn:schemas-microsoft-com:office:word" xmlns:w="http://schemas.openxmlformats.org/wordprocessingml/2006/main" xmlns:w14="http://schemas.microsoft.com/office/word/2010/wordml" xmlns:w15="http://schemas.microsoft.com/office/word/2012/wordml" xmlns:w16cid="http://schemas.microsoft.com/office/word/2016/wordml/cid" xmlns:w16se="http://schemas.microsoft.com/office/word/2015/wordml/symex" xmlns:wpg="http://schemas.microsoft.com/office/word/2010/wordprocessingGroup" xmlns:wpi="http://schemas.microsoft.com/office/word/2010/wordprocessingInk" xmlns:wne="http://schemas.microsoft.com/office/word/2006/wordml" xmlns:wps="http://schemas.microsoft.com/office/word/2010/wordprocessingShape" mc:Ignorable="w14 w15 w16se w16cid wp14">
+<w:document xmlns:wpc="http://schemas.microsoft.com/office/word/2010/wordprocessingCanvas" xmlns:cx="http://schemas.microsoft.com/office/drawing/2014/chartex" xmlns:cx1="http://schemas.microsoft.com/office/drawing/2015/9/8/chartex" xmlns:cx2="http://schemas.microsoft.com/office/drawing/2015/10/21/chartex" xmlns:cx3="http://schemas.microsoft.com/office/drawing/2016/5/9/chartex" xmlns:cx4="http://schemas.microsoft.com/office/drawing/2016/5/10/chartex" xmlns:cx5="http://schemas.microsoft.com/office/drawing/2016/5/11/chartex" xmlns:cx6="http://schemas.microsoft.com/office/drawing/2016/5/12/chartex" xmlns:cx7="http://schemas.microsoft.com/office/drawing/2016/5/13/chartex" xmlns:cx8="http://schemas.microsoft.com/office/drawing/2016/5/14/chartex" xmlns:mc="http://schemas.openxmlformats.org/markup-compatibility/2006" xmlns:aink="http://schemas.microsoft.com/office/drawing/2016/ink" xmlns:am3d="http://schemas.microsoft.com/office/drawing/2017/model3d" xmlns:o="urn:schemas-microsoft-com:office:office" xmlns:r="http://schemas.openxmlformats.org/officeDocument/2006/relationships" xmlns:m="http://schemas.openxmlformats.org/officeDocument/2006/math" xmlns:v="urn:schemas-microsoft-com:vml" xmlns:wp14="http://schemas.microsoft.com/office/word/2010/wordprocessingDrawing" xmlns:wp="http://schemas.openxmlformats.org/drawingml/2006/wordprocessingDrawing" xmlns:w10="urn:schemas-microsoft-com:office:word" xmlns:w="http://schemas.openxmlformats.org/wordprocessingml/2006/main" xmlns:w14="http://schemas.microsoft.com/office/word/2010/wordml" xmlns:w15="http://schemas.microsoft.com/office/word/2012/wordml" xmlns:w16cex="http://schemas.microsoft.com/office/word/2018/wordml/cex" xmlns:w16cid="http://schemas.microsoft.com/office/word/2016/wordml/cid" xmlns:w16="http://schemas.microsoft.com/office/word/2018/wordml" xmlns:w16se="http://schemas.microsoft.com/office/word/2015/wordml/symex" xmlns:wpg="http://schemas.microsoft.com/office/word/2010/wordprocessingGroup" xmlns:wpi="http://schemas.microsoft.com/office/word/2010/wordprocessingInk" xmlns:wne="http://schemas.microsoft.com/office/word/2006/wordml" xmlns:wps="http://schemas.microsoft.com/office/word/2010/wordprocessingShape" mc:Ignorable="w14 w15 w16se w16cid w16 w16cex wp14">
   <w:body>
     <w:p>
       <w:pPr>
@@ -9,8 +9,6 @@
           <w:u w:val="single"/>
         </w:rPr>
       </w:pPr>
-      <w:bookmarkStart w:id="0" w:name="_GoBack"/>
-      <w:bookmarkEnd w:id="0"/>
       <w:r>
         <w:rPr>
           <w:u w:val="single"/>
@@ -20,168 +18,530 @@
     </w:p>
     <w:p>
       <w:pPr>
-        <w:rPr>
-          <w:u w:val="single"/>
-        </w:rPr>
-      </w:pPr>
-    </w:p>
-    <w:p>
-      <w:pPr>
-        <w:tabs>
-          <w:tab w:val="left" w:pos="1250"/>
-        </w:tabs>
-      </w:pPr>
-      <w:r>
-        <w:t>Simulator: sim.exe</w:t>
-      </w:r>
-      <w:r>
-        <w:br/>
-        <w:t xml:space="preserve">main file: </w:t>
-      </w:r>
-      <w:proofErr w:type="spellStart"/>
-      <w:r>
-        <w:t>main.c</w:t>
-      </w:r>
-      <w:proofErr w:type="spellEnd"/>
-      <w:r>
-        <w:t xml:space="preserve">. main function: </w:t>
-      </w:r>
-      <w:proofErr w:type="gramStart"/>
-      <w:r>
-        <w:t>main(</w:t>
-      </w:r>
-      <w:proofErr w:type="gramEnd"/>
-      <w:r>
-        <w:t xml:space="preserve">int </w:t>
-      </w:r>
-      <w:proofErr w:type="spellStart"/>
-      <w:r>
-        <w:t>argc</w:t>
-      </w:r>
-      <w:proofErr w:type="spellEnd"/>
-      <w:r>
-        <w:t xml:space="preserve">, char** </w:t>
-      </w:r>
-      <w:proofErr w:type="spellStart"/>
-      <w:r>
-        <w:t>argv</w:t>
-      </w:r>
-      <w:proofErr w:type="spellEnd"/>
-      <w:r>
-        <w:t>)</w:t>
-      </w:r>
-      <w:r>
-        <w:t>.</w:t>
-      </w:r>
-    </w:p>
-    <w:p>
-      <w:pPr>
-        <w:tabs>
-          <w:tab w:val="left" w:pos="1250"/>
-        </w:tabs>
-      </w:pPr>
-      <w:r>
-        <w:t>the project is divided to modules.</w:t>
-      </w:r>
-      <w:r>
-        <w:br/>
-      </w:r>
-      <w:proofErr w:type="spellStart"/>
-      <w:r>
         <w:rPr>
           <w:b/>
           <w:bCs/>
           <w:u w:val="single"/>
         </w:rPr>
-        <w:t>cpu</w:t>
-      </w:r>
-      <w:proofErr w:type="spellEnd"/>
+      </w:pPr>
       <w:r>
         <w:rPr>
           <w:b/>
           <w:bCs/>
           <w:u w:val="single"/>
         </w:rPr>
-        <w:t xml:space="preserve"> module:</w:t>
-      </w:r>
-    </w:p>
-    <w:p>
-      <w:pPr>
-        <w:tabs>
-          <w:tab w:val="left" w:pos="1250"/>
-        </w:tabs>
-      </w:pPr>
-      <w:r>
-        <w:t>DATA:</w:t>
-      </w:r>
-    </w:p>
-    <w:p>
-      <w:pPr>
-        <w:tabs>
-          <w:tab w:val="left" w:pos="1250"/>
-        </w:tabs>
-      </w:pPr>
-      <w:r>
-        <w:t>each opcode/register/</w:t>
-      </w:r>
-      <w:proofErr w:type="spellStart"/>
-      <w:r>
-        <w:t>IOregister</w:t>
-      </w:r>
-      <w:proofErr w:type="spellEnd"/>
-      <w:r>
-        <w:t xml:space="preserve"> is defined as an </w:t>
-      </w:r>
-      <w:proofErr w:type="spellStart"/>
-      <w:r>
-        <w:t>enum</w:t>
-      </w:r>
-      <w:proofErr w:type="spellEnd"/>
-      <w:r>
-        <w:t xml:space="preserve"> with its correct “SIMP” index. </w:t>
-      </w:r>
-    </w:p>
-    <w:p>
-      <w:pPr>
-        <w:tabs>
-          <w:tab w:val="left" w:pos="1250"/>
-        </w:tabs>
-      </w:pPr>
-      <w:r>
-        <w:t xml:space="preserve">instruction is a struct containing </w:t>
-      </w:r>
-      <w:proofErr w:type="spellStart"/>
-      <w:proofErr w:type="gramStart"/>
-      <w:r>
-        <w:t>rd,rs</w:t>
-      </w:r>
-      <w:proofErr w:type="gramEnd"/>
-      <w:r>
-        <w:t>,rt,imm</w:t>
-      </w:r>
-      <w:proofErr w:type="spellEnd"/>
-      <w:r>
-        <w:t xml:space="preserve"> and opcode values, already parsed from memory (“memin.txt”).</w:t>
-      </w:r>
-    </w:p>
-    <w:p>
-      <w:pPr>
-        <w:tabs>
-          <w:tab w:val="left" w:pos="1250"/>
-        </w:tabs>
-      </w:pPr>
-      <w:proofErr w:type="spellStart"/>
-      <w:r>
-        <w:t>cpu</w:t>
-      </w:r>
-      <w:proofErr w:type="spellEnd"/>
-      <w:r>
-        <w:t xml:space="preserve"> structure holds the </w:t>
-      </w:r>
-      <w:r>
+        <w:t>Assembler</w:t>
+      </w:r>
+    </w:p>
+    <w:p>
+      <w:r>
+        <w:t>The assembler gets an input file – the .</w:t>
+      </w:r>
+      <w:proofErr w:type="spellStart"/>
+      <w:r>
+        <w:t>asm</w:t>
+      </w:r>
+      <w:proofErr w:type="spellEnd"/>
+      <w:r>
+        <w:t xml:space="preserve"> program, and an output file – </w:t>
+      </w:r>
+      <w:proofErr w:type="spellStart"/>
+      <w:r>
+        <w:t>memin</w:t>
+      </w:r>
+      <w:proofErr w:type="spellEnd"/>
+      <w:r>
+        <w:t>, which will be used as an input file to the simulator.</w:t>
+      </w:r>
+    </w:p>
+    <w:p>
+      <w:r>
+        <w:t xml:space="preserve">The assembler opens the files and goes over the </w:t>
+      </w:r>
+      <w:proofErr w:type="spellStart"/>
+      <w:r>
+        <w:t>asm</w:t>
+      </w:r>
+      <w:proofErr w:type="spellEnd"/>
+      <w:r>
+        <w:t xml:space="preserve"> program twice: in the first run it save the names and addresses of all the label found in the file, and in the second run it reads each line in the file, translates it to a command in </w:t>
+      </w:r>
+      <w:r>
+        <w:t xml:space="preserve">machine language according to the SIMP instructions, and saves it to the </w:t>
+      </w:r>
+      <w:proofErr w:type="spellStart"/>
+      <w:r>
+        <w:t>memin</w:t>
+      </w:r>
+      <w:proofErr w:type="spellEnd"/>
+      <w:r>
+        <w:t xml:space="preserve"> file.</w:t>
+      </w:r>
+    </w:p>
+    <w:p>
+      <w:pPr>
+        <w:pStyle w:val="a7"/>
+        <w:numPr>
+          <w:ilvl w:val="0"/>
+          <w:numId w:val="1"/>
+        </w:numPr>
+      </w:pPr>
+      <w:r>
+        <w:t xml:space="preserve">First run – </w:t>
+      </w:r>
+      <w:proofErr w:type="spellStart"/>
+      <w:r>
+        <w:t>parse_labels</w:t>
+      </w:r>
+      <w:proofErr w:type="spellEnd"/>
+      <w:r>
+        <w:t>(</w:t>
+      </w:r>
+      <w:r>
+        <w:t xml:space="preserve">FILE* </w:t>
+      </w:r>
+      <w:proofErr w:type="spellStart"/>
+      <w:r>
+        <w:t>asm_prog</w:t>
+      </w:r>
+      <w:proofErr w:type="spellEnd"/>
+      <w:r>
+        <w:t>)</w:t>
+      </w:r>
+      <w:r>
+        <w:t xml:space="preserve">:  takes each line in the </w:t>
+      </w:r>
+      <w:proofErr w:type="spellStart"/>
+      <w:r>
+        <w:t>asm</w:t>
+      </w:r>
+      <w:proofErr w:type="spellEnd"/>
+      <w:r>
+        <w:t xml:space="preserve"> program and does the following:</w:t>
+      </w:r>
+    </w:p>
+    <w:p>
+      <w:pPr>
+        <w:pStyle w:val="a7"/>
+        <w:numPr>
+          <w:ilvl w:val="1"/>
+          <w:numId w:val="1"/>
+        </w:numPr>
+      </w:pPr>
+      <w:r>
+        <w:t>Turns the line from a string to a list of arguments and removes comments.</w:t>
+      </w:r>
+    </w:p>
+    <w:p>
+      <w:pPr>
+        <w:pStyle w:val="a7"/>
+        <w:numPr>
+          <w:ilvl w:val="1"/>
+          <w:numId w:val="1"/>
+        </w:numPr>
+      </w:pPr>
+      <w:r>
+        <w:t>Checks if the line has a label (if colons are present).</w:t>
+      </w:r>
+    </w:p>
+    <w:p>
+      <w:pPr>
+        <w:pStyle w:val="a7"/>
+        <w:numPr>
+          <w:ilvl w:val="1"/>
+          <w:numId w:val="1"/>
+        </w:numPr>
+      </w:pPr>
+      <w:r>
+        <w:t>If there is a line it stores it's name and address (according to the current PC counter) in the fields of the struct Label.</w:t>
+      </w:r>
+    </w:p>
+    <w:p>
+      <w:pPr>
+        <w:pStyle w:val="a7"/>
+        <w:numPr>
+          <w:ilvl w:val="1"/>
+          <w:numId w:val="1"/>
+        </w:numPr>
+      </w:pPr>
+      <w:r>
+        <w:t>Calculates the matching opcode index and updates the PC accordingly.</w:t>
+      </w:r>
+    </w:p>
+    <w:p>
+      <w:pPr>
+        <w:pStyle w:val="a7"/>
+        <w:numPr>
+          <w:ilvl w:val="1"/>
+          <w:numId w:val="1"/>
+        </w:numPr>
+      </w:pPr>
+      <w:r>
+        <w:t>When it finishes going over the file it rewinds it so it we can read it again.</w:t>
+      </w:r>
+    </w:p>
+    <w:p>
+      <w:pPr>
+        <w:pStyle w:val="a7"/>
+        <w:numPr>
+          <w:ilvl w:val="0"/>
+          <w:numId w:val="1"/>
+        </w:numPr>
+      </w:pPr>
+      <w:r>
+        <w:t xml:space="preserve">Second run - </w:t>
+      </w:r>
+      <w:proofErr w:type="spellStart"/>
+      <w:r>
+        <w:t>parse_instructions</w:t>
+      </w:r>
+      <w:proofErr w:type="spellEnd"/>
+      <w:r>
+        <w:t xml:space="preserve">(FILE* </w:t>
+      </w:r>
+      <w:proofErr w:type="spellStart"/>
+      <w:r>
+        <w:t>asm_prog</w:t>
+      </w:r>
+      <w:proofErr w:type="spellEnd"/>
+      <w:r>
+        <w:t>)</w:t>
+      </w:r>
+      <w:r>
+        <w:t xml:space="preserve">: takes each line in the </w:t>
+      </w:r>
+      <w:proofErr w:type="spellStart"/>
+      <w:r>
+        <w:t>asm</w:t>
+      </w:r>
+      <w:proofErr w:type="spellEnd"/>
+      <w:r>
+        <w:t xml:space="preserve"> program and does the following:</w:t>
+      </w:r>
+    </w:p>
+    <w:p>
+      <w:pPr>
+        <w:pStyle w:val="a7"/>
+        <w:numPr>
+          <w:ilvl w:val="1"/>
+          <w:numId w:val="1"/>
+        </w:numPr>
+      </w:pPr>
+      <w:r>
+        <w:t>Turns the line from a string to a list of arguments and removes comments.</w:t>
+      </w:r>
+    </w:p>
+    <w:p>
+      <w:pPr>
+        <w:pStyle w:val="a7"/>
+        <w:numPr>
+          <w:ilvl w:val="1"/>
+          <w:numId w:val="1"/>
+        </w:numPr>
+      </w:pPr>
+      <w:r>
+        <w:t>Calculates the matching opcode index</w:t>
+      </w:r>
+      <w:r>
+        <w:t>.</w:t>
+      </w:r>
+    </w:p>
+    <w:p>
+      <w:pPr>
+        <w:pStyle w:val="a7"/>
+        <w:numPr>
+          <w:ilvl w:val="1"/>
+          <w:numId w:val="1"/>
+        </w:numPr>
+      </w:pPr>
+      <w:r>
+        <w:t>If the opcode is ".word" it stores the value in the data argument in the</w:t>
+      </w:r>
+      <w:r>
+        <w:t xml:space="preserve"> address value's</w:t>
+      </w:r>
+      <w:r>
+        <w:t xml:space="preserve"> place in the global </w:t>
+      </w:r>
+      <w:r>
+        <w:t xml:space="preserve">list </w:t>
+      </w:r>
+      <w:r>
+        <w:t xml:space="preserve">Memory </w:t>
+      </w:r>
+      <w:r>
+        <w:t xml:space="preserve">(which will be later written into </w:t>
+      </w:r>
+      <w:proofErr w:type="spellStart"/>
+      <w:r>
+        <w:t>memin</w:t>
+      </w:r>
+      <w:proofErr w:type="spellEnd"/>
+      <w:r>
+        <w:t>).</w:t>
+      </w:r>
+    </w:p>
+    <w:p>
+      <w:pPr>
+        <w:pStyle w:val="a7"/>
+        <w:numPr>
+          <w:ilvl w:val="1"/>
+          <w:numId w:val="1"/>
+        </w:numPr>
+      </w:pPr>
+      <w:r>
+        <w:t xml:space="preserve">If else – it calculates the matching register index for </w:t>
+      </w:r>
+      <w:proofErr w:type="spellStart"/>
+      <w:r>
+        <w:t>rd</w:t>
+      </w:r>
+      <w:proofErr w:type="spellEnd"/>
+      <w:r>
+        <w:t xml:space="preserve">, </w:t>
+      </w:r>
+      <w:proofErr w:type="spellStart"/>
+      <w:r>
+        <w:t>rs</w:t>
+      </w:r>
+      <w:proofErr w:type="spellEnd"/>
+      <w:r>
+        <w:t>, rt, and for the immediate argument – it gets the matching label address or the immediate number.</w:t>
+      </w:r>
+    </w:p>
+    <w:p>
+      <w:pPr>
+        <w:pStyle w:val="a7"/>
+        <w:numPr>
+          <w:ilvl w:val="1"/>
+          <w:numId w:val="1"/>
+        </w:numPr>
+      </w:pPr>
+      <w:r>
+        <w:t>Calculates the SIMP command from the arguments and stores it in Memory.</w:t>
+      </w:r>
+    </w:p>
+    <w:p>
+      <w:pPr>
+        <w:pStyle w:val="a7"/>
+        <w:numPr>
+          <w:ilvl w:val="1"/>
+          <w:numId w:val="1"/>
+        </w:numPr>
+      </w:pPr>
+      <w:r>
+        <w:t xml:space="preserve">Updates the last "line" in Memory which has any data that should be written to </w:t>
+      </w:r>
+      <w:proofErr w:type="spellStart"/>
+      <w:r>
+        <w:t>memin</w:t>
+      </w:r>
+      <w:proofErr w:type="spellEnd"/>
+      <w:r>
+        <w:t>.</w:t>
+      </w:r>
+    </w:p>
+    <w:p>
+      <w:pPr>
+        <w:pStyle w:val="a7"/>
+        <w:numPr>
+          <w:ilvl w:val="0"/>
+          <w:numId w:val="1"/>
+        </w:numPr>
+      </w:pPr>
+      <w:proofErr w:type="spellStart"/>
+      <w:r>
+        <w:t>write_to_memory</w:t>
+      </w:r>
+      <w:proofErr w:type="spellEnd"/>
+      <w:r>
+        <w:t xml:space="preserve">(FILE* </w:t>
+      </w:r>
+      <w:proofErr w:type="spellStart"/>
+      <w:r>
+        <w:t>memin</w:t>
+      </w:r>
+      <w:proofErr w:type="spellEnd"/>
+      <w:r>
+        <w:t>)</w:t>
+      </w:r>
+      <w:r>
+        <w:t xml:space="preserve"> – takes each command/data from Memory and writes it as a 32-bit hex word to the corresponding line in </w:t>
+      </w:r>
+      <w:proofErr w:type="spellStart"/>
+      <w:r>
+        <w:t>memin</w:t>
+      </w:r>
+      <w:proofErr w:type="spellEnd"/>
+      <w:r>
+        <w:t>.</w:t>
+      </w:r>
+    </w:p>
+    <w:p>
+      <w:pPr>
         <w:rPr>
           <w:b/>
           <w:bCs/>
+          <w:u w:val="single"/>
+        </w:rPr>
+      </w:pPr>
+      <w:r>
+        <w:rPr>
+          <w:b/>
+          <w:bCs/>
+          <w:u w:val="single"/>
+        </w:rPr>
+        <w:t>Simulator</w:t>
+      </w:r>
+    </w:p>
+    <w:p>
+      <w:pPr>
+        <w:tabs>
+          <w:tab w:val="left" w:pos="1250"/>
+        </w:tabs>
+      </w:pPr>
+      <w:r>
+        <w:t>Simulator: sim.exe</w:t>
+      </w:r>
+      <w:r>
+        <w:br/>
+        <w:t xml:space="preserve">main file: </w:t>
+      </w:r>
+      <w:proofErr w:type="spellStart"/>
+      <w:r>
+        <w:t>main.c</w:t>
+      </w:r>
+      <w:proofErr w:type="spellEnd"/>
+      <w:r>
+        <w:t xml:space="preserve">. main function: </w:t>
+      </w:r>
+      <w:r>
+        <w:t xml:space="preserve">main(int </w:t>
+      </w:r>
+      <w:proofErr w:type="spellStart"/>
+      <w:r>
+        <w:t>argc</w:t>
+      </w:r>
+      <w:proofErr w:type="spellEnd"/>
+      <w:r>
+        <w:t xml:space="preserve">, char** </w:t>
+      </w:r>
+      <w:proofErr w:type="spellStart"/>
+      <w:r>
+        <w:t>argv</w:t>
+      </w:r>
+      <w:proofErr w:type="spellEnd"/>
+      <w:r>
+        <w:t>)</w:t>
+      </w:r>
+      <w:r>
+        <w:t>.</w:t>
+      </w:r>
+    </w:p>
+    <w:p>
+      <w:pPr>
+        <w:tabs>
+          <w:tab w:val="left" w:pos="1250"/>
+        </w:tabs>
+      </w:pPr>
+      <w:r>
+        <w:t>the project is divided to modules.</w:t>
+      </w:r>
+      <w:r>
+        <w:br/>
+      </w:r>
+      <w:proofErr w:type="spellStart"/>
+      <w:r>
+        <w:rPr>
+          <w:b/>
+          <w:bCs/>
+          <w:u w:val="single"/>
+        </w:rPr>
+        <w:t>cpu</w:t>
+      </w:r>
+      <w:proofErr w:type="spellEnd"/>
+      <w:r>
+        <w:rPr>
+          <w:b/>
+          <w:bCs/>
+          <w:u w:val="single"/>
+        </w:rPr>
+        <w:t xml:space="preserve"> module:</w:t>
+      </w:r>
+    </w:p>
+    <w:p>
+      <w:pPr>
+        <w:tabs>
+          <w:tab w:val="left" w:pos="1250"/>
+        </w:tabs>
+      </w:pPr>
+      <w:r>
+        <w:t>DATA:</w:t>
+      </w:r>
+    </w:p>
+    <w:p>
+      <w:pPr>
+        <w:tabs>
+          <w:tab w:val="left" w:pos="1250"/>
+        </w:tabs>
+      </w:pPr>
+      <w:r>
+        <w:t>each opcode/register/</w:t>
+      </w:r>
+      <w:proofErr w:type="spellStart"/>
+      <w:r>
+        <w:t>IOregister</w:t>
+      </w:r>
+      <w:proofErr w:type="spellEnd"/>
+      <w:r>
+        <w:t xml:space="preserve"> is defined as an </w:t>
+      </w:r>
+      <w:proofErr w:type="spellStart"/>
+      <w:r>
+        <w:t>enum</w:t>
+      </w:r>
+      <w:proofErr w:type="spellEnd"/>
+      <w:r>
+        <w:t xml:space="preserve"> with its correct “SIMP” index. </w:t>
+      </w:r>
+    </w:p>
+    <w:p>
+      <w:pPr>
+        <w:tabs>
+          <w:tab w:val="left" w:pos="1250"/>
+        </w:tabs>
+      </w:pPr>
+      <w:r>
+        <w:t xml:space="preserve">instruction is a struct containing </w:t>
+      </w:r>
+      <w:proofErr w:type="spellStart"/>
+      <w:r>
+        <w:t>rd,rs,rt,imm</w:t>
+      </w:r>
+      <w:proofErr w:type="spellEnd"/>
+      <w:r>
+        <w:t xml:space="preserve"> and opcode values, already parsed from memory (“memin.txt”).</w:t>
+      </w:r>
+    </w:p>
+    <w:p>
+      <w:pPr>
+        <w:tabs>
+          <w:tab w:val="left" w:pos="1250"/>
+        </w:tabs>
+      </w:pPr>
+      <w:proofErr w:type="spellStart"/>
+      <w:r>
+        <w:lastRenderedPageBreak/>
+        <w:t>cpu</w:t>
+      </w:r>
+      <w:proofErr w:type="spellEnd"/>
+      <w:r>
+        <w:t xml:space="preserve"> structure holds the </w:t>
+      </w:r>
+      <w:r>
+        <w:rPr>
+          <w:b/>
+          <w:bCs/>
         </w:rPr>
         <w:t>current</w:t>
       </w:r>
@@ -212,13 +572,7 @@
         </w:tabs>
       </w:pPr>
       <w:r>
-        <w:t>operation is a pointer to array of functions. every command operator is a function defined in operator</w:t>
-      </w:r>
-      <w:r>
-        <w:t>s</w:t>
-      </w:r>
-      <w:r>
-        <w:t xml:space="preserve"> module.</w:t>
+        <w:t>operation is a pointer to array of functions. every command operator is a function defined in operators module.</w:t>
       </w:r>
     </w:p>
     <w:p>
@@ -259,23 +613,11 @@
           <w:i/>
           <w:iCs/>
         </w:rPr>
-        <w:t>sim_</w:t>
-      </w:r>
-      <w:proofErr w:type="gramStart"/>
-      <w:r>
-        <w:rPr>
-          <w:i/>
-          <w:iCs/>
-        </w:rPr>
-        <w:t>init</w:t>
-      </w:r>
-      <w:proofErr w:type="spellEnd"/>
-      <w:r>
-        <w:t>(</w:t>
-      </w:r>
-      <w:proofErr w:type="gramEnd"/>
-      <w:r>
-        <w:t>).</w:t>
+        <w:t>sim_init</w:t>
+      </w:r>
+      <w:proofErr w:type="spellEnd"/>
+      <w:r>
+        <w:t>().</w:t>
       </w:r>
     </w:p>
     <w:p>
@@ -581,7 +923,6 @@
         </w:tabs>
       </w:pPr>
       <w:r>
-        <w:lastRenderedPageBreak/>
         <w:t>Operation:</w:t>
       </w:r>
     </w:p>
@@ -600,13 +941,8 @@
         <w:t>(</w:t>
       </w:r>
       <w:proofErr w:type="spellStart"/>
-      <w:proofErr w:type="gramStart"/>
-      <w:r>
-        <w:t>cpu,trace</w:t>
-      </w:r>
-      <w:proofErr w:type="gramEnd"/>
-      <w:r>
-        <w:t>_file_desc</w:t>
+      <w:r>
+        <w:t>cpu,trace_file_desc</w:t>
       </w:r>
       <w:proofErr w:type="spellEnd"/>
       <w:r>
@@ -619,13 +955,8 @@
           <w:tab w:val="left" w:pos="1250"/>
         </w:tabs>
       </w:pPr>
-      <w:proofErr w:type="gramStart"/>
-      <w:r>
-        <w:t>main(</w:t>
-      </w:r>
-      <w:proofErr w:type="gramEnd"/>
-      <w:r>
-        <w:t xml:space="preserve">int </w:t>
+      <w:r>
+        <w:t xml:space="preserve">main(int </w:t>
       </w:r>
       <w:proofErr w:type="spellStart"/>
       <w:r>
@@ -718,6 +1049,7 @@
         </w:tabs>
       </w:pPr>
       <w:r>
+        <w:lastRenderedPageBreak/>
         <w:tab/>
         <w:t>* fetch correct address</w:t>
       </w:r>
@@ -744,15 +1076,7 @@
         <w:t xml:space="preserve">* </w:t>
       </w:r>
       <w:r>
-        <w:t xml:space="preserve">handles </w:t>
-      </w:r>
-      <w:proofErr w:type="gramStart"/>
-      <w:r>
-        <w:t>leds.txt ,</w:t>
-      </w:r>
-      <w:proofErr w:type="gramEnd"/>
-      <w:r>
-        <w:t xml:space="preserve"> display.txt and hwregout.txt if IN or OUT commands</w:t>
+        <w:t>handles leds.txt , display.txt and hwregout.txt if IN or OUT commands</w:t>
       </w:r>
     </w:p>
     <w:p>
@@ -868,7 +1192,7 @@
       </w:pPr>
     </w:p>
     <w:sectPr>
-      <w:headerReference w:type="default" r:id="rId6"/>
+      <w:headerReference w:type="default" r:id="rId7"/>
       <w:pgSz w:w="12240" w:h="15840"/>
       <w:pgMar w:top="1440" w:right="1440" w:bottom="1440" w:left="1440" w:header="708" w:footer="708" w:gutter="0"/>
       <w:cols w:space="708"/>
@@ -879,7 +1203,7 @@
 </file>
 
 <file path=word/endnotes.xml><?xml version="1.0" encoding="utf-8"?>
-<w:endnotes xmlns:wpc="http://schemas.microsoft.com/office/word/2010/wordprocessingCanvas" xmlns:cx="http://schemas.microsoft.com/office/drawing/2014/chartex" xmlns:cx1="http://schemas.microsoft.com/office/drawing/2015/9/8/chartex" xmlns:cx2="http://schemas.microsoft.com/office/drawing/2015/10/21/chartex" xmlns:cx3="http://schemas.microsoft.com/office/drawing/2016/5/9/chartex" xmlns:cx4="http://schemas.microsoft.com/office/drawing/2016/5/10/chartex" xmlns:cx5="http://schemas.microsoft.com/office/drawing/2016/5/11/chartex" xmlns:cx6="http://schemas.microsoft.com/office/drawing/2016/5/12/chartex" xmlns:cx7="http://schemas.microsoft.com/office/drawing/2016/5/13/chartex" xmlns:cx8="http://schemas.microsoft.com/office/drawing/2016/5/14/chartex" xmlns:mc="http://schemas.openxmlformats.org/markup-compatibility/2006" xmlns:aink="http://schemas.microsoft.com/office/drawing/2016/ink" xmlns:am3d="http://schemas.microsoft.com/office/drawing/2017/model3d" xmlns:o="urn:schemas-microsoft-com:office:office" xmlns:r="http://schemas.openxmlformats.org/officeDocument/2006/relationships" xmlns:m="http://schemas.openxmlformats.org/officeDocument/2006/math" xmlns:v="urn:schemas-microsoft-com:vml" xmlns:wp14="http://schemas.microsoft.com/office/word/2010/wordprocessingDrawing" xmlns:wp="http://schemas.openxmlformats.org/drawingml/2006/wordprocessingDrawing" xmlns:w10="urn:schemas-microsoft-com:office:word" xmlns:w="http://schemas.openxmlformats.org/wordprocessingml/2006/main" xmlns:w14="http://schemas.microsoft.com/office/word/2010/wordml" xmlns:w15="http://schemas.microsoft.com/office/word/2012/wordml" xmlns:w16cid="http://schemas.microsoft.com/office/word/2016/wordml/cid" xmlns:w16se="http://schemas.microsoft.com/office/word/2015/wordml/symex" xmlns:wpg="http://schemas.microsoft.com/office/word/2010/wordprocessingGroup" xmlns:wpi="http://schemas.microsoft.com/office/word/2010/wordprocessingInk" xmlns:wne="http://schemas.microsoft.com/office/word/2006/wordml" xmlns:wps="http://schemas.microsoft.com/office/word/2010/wordprocessingShape" mc:Ignorable="w14 w15 w16se w16cid wp14">
+<w:endnotes xmlns:wpc="http://schemas.microsoft.com/office/word/2010/wordprocessingCanvas" xmlns:cx="http://schemas.microsoft.com/office/drawing/2014/chartex" xmlns:cx1="http://schemas.microsoft.com/office/drawing/2015/9/8/chartex" xmlns:cx2="http://schemas.microsoft.com/office/drawing/2015/10/21/chartex" xmlns:cx3="http://schemas.microsoft.com/office/drawing/2016/5/9/chartex" xmlns:cx4="http://schemas.microsoft.com/office/drawing/2016/5/10/chartex" xmlns:cx5="http://schemas.microsoft.com/office/drawing/2016/5/11/chartex" xmlns:cx6="http://schemas.microsoft.com/office/drawing/2016/5/12/chartex" xmlns:cx7="http://schemas.microsoft.com/office/drawing/2016/5/13/chartex" xmlns:cx8="http://schemas.microsoft.com/office/drawing/2016/5/14/chartex" xmlns:mc="http://schemas.openxmlformats.org/markup-compatibility/2006" xmlns:aink="http://schemas.microsoft.com/office/drawing/2016/ink" xmlns:am3d="http://schemas.microsoft.com/office/drawing/2017/model3d" xmlns:o="urn:schemas-microsoft-com:office:office" xmlns:r="http://schemas.openxmlformats.org/officeDocument/2006/relationships" xmlns:m="http://schemas.openxmlformats.org/officeDocument/2006/math" xmlns:v="urn:schemas-microsoft-com:vml" xmlns:wp14="http://schemas.microsoft.com/office/word/2010/wordprocessingDrawing" xmlns:wp="http://schemas.openxmlformats.org/drawingml/2006/wordprocessingDrawing" xmlns:w10="urn:schemas-microsoft-com:office:word" xmlns:w="http://schemas.openxmlformats.org/wordprocessingml/2006/main" xmlns:w14="http://schemas.microsoft.com/office/word/2010/wordml" xmlns:w15="http://schemas.microsoft.com/office/word/2012/wordml" xmlns:w16cex="http://schemas.microsoft.com/office/word/2018/wordml/cex" xmlns:w16cid="http://schemas.microsoft.com/office/word/2016/wordml/cid" xmlns:w16="http://schemas.microsoft.com/office/word/2018/wordml" xmlns:w16se="http://schemas.microsoft.com/office/word/2015/wordml/symex" xmlns:wpg="http://schemas.microsoft.com/office/word/2010/wordprocessingGroup" xmlns:wpi="http://schemas.microsoft.com/office/word/2010/wordprocessingInk" xmlns:wne="http://schemas.microsoft.com/office/word/2006/wordml" xmlns:wps="http://schemas.microsoft.com/office/word/2010/wordprocessingShape" mc:Ignorable="w14 w15 w16se w16cid w16 w16cex wp14">
   <w:endnote w:type="separator" w:id="-1">
     <w:p>
       <w:pPr>
@@ -904,7 +1228,7 @@
 </file>
 
 <file path=word/footnotes.xml><?xml version="1.0" encoding="utf-8"?>
-<w:footnotes xmlns:wpc="http://schemas.microsoft.com/office/word/2010/wordprocessingCanvas" xmlns:cx="http://schemas.microsoft.com/office/drawing/2014/chartex" xmlns:cx1="http://schemas.microsoft.com/office/drawing/2015/9/8/chartex" xmlns:cx2="http://schemas.microsoft.com/office/drawing/2015/10/21/chartex" xmlns:cx3="http://schemas.microsoft.com/office/drawing/2016/5/9/chartex" xmlns:cx4="http://schemas.microsoft.com/office/drawing/2016/5/10/chartex" xmlns:cx5="http://schemas.microsoft.com/office/drawing/2016/5/11/chartex" xmlns:cx6="http://schemas.microsoft.com/office/drawing/2016/5/12/chartex" xmlns:cx7="http://schemas.microsoft.com/office/drawing/2016/5/13/chartex" xmlns:cx8="http://schemas.microsoft.com/office/drawing/2016/5/14/chartex" xmlns:mc="http://schemas.openxmlformats.org/markup-compatibility/2006" xmlns:aink="http://schemas.microsoft.com/office/drawing/2016/ink" xmlns:am3d="http://schemas.microsoft.com/office/drawing/2017/model3d" xmlns:o="urn:schemas-microsoft-com:office:office" xmlns:r="http://schemas.openxmlformats.org/officeDocument/2006/relationships" xmlns:m="http://schemas.openxmlformats.org/officeDocument/2006/math" xmlns:v="urn:schemas-microsoft-com:vml" xmlns:wp14="http://schemas.microsoft.com/office/word/2010/wordprocessingDrawing" xmlns:wp="http://schemas.openxmlformats.org/drawingml/2006/wordprocessingDrawing" xmlns:w10="urn:schemas-microsoft-com:office:word" xmlns:w="http://schemas.openxmlformats.org/wordprocessingml/2006/main" xmlns:w14="http://schemas.microsoft.com/office/word/2010/wordml" xmlns:w15="http://schemas.microsoft.com/office/word/2012/wordml" xmlns:w16cid="http://schemas.microsoft.com/office/word/2016/wordml/cid" xmlns:w16se="http://schemas.microsoft.com/office/word/2015/wordml/symex" xmlns:wpg="http://schemas.microsoft.com/office/word/2010/wordprocessingGroup" xmlns:wpi="http://schemas.microsoft.com/office/word/2010/wordprocessingInk" xmlns:wne="http://schemas.microsoft.com/office/word/2006/wordml" xmlns:wps="http://schemas.microsoft.com/office/word/2010/wordprocessingShape" mc:Ignorable="w14 w15 w16se w16cid wp14">
+<w:footnotes xmlns:wpc="http://schemas.microsoft.com/office/word/2010/wordprocessingCanvas" xmlns:cx="http://schemas.microsoft.com/office/drawing/2014/chartex" xmlns:cx1="http://schemas.microsoft.com/office/drawing/2015/9/8/chartex" xmlns:cx2="http://schemas.microsoft.com/office/drawing/2015/10/21/chartex" xmlns:cx3="http://schemas.microsoft.com/office/drawing/2016/5/9/chartex" xmlns:cx4="http://schemas.microsoft.com/office/drawing/2016/5/10/chartex" xmlns:cx5="http://schemas.microsoft.com/office/drawing/2016/5/11/chartex" xmlns:cx6="http://schemas.microsoft.com/office/drawing/2016/5/12/chartex" xmlns:cx7="http://schemas.microsoft.com/office/drawing/2016/5/13/chartex" xmlns:cx8="http://schemas.microsoft.com/office/drawing/2016/5/14/chartex" xmlns:mc="http://schemas.openxmlformats.org/markup-compatibility/2006" xmlns:aink="http://schemas.microsoft.com/office/drawing/2016/ink" xmlns:am3d="http://schemas.microsoft.com/office/drawing/2017/model3d" xmlns:o="urn:schemas-microsoft-com:office:office" xmlns:r="http://schemas.openxmlformats.org/officeDocument/2006/relationships" xmlns:m="http://schemas.openxmlformats.org/officeDocument/2006/math" xmlns:v="urn:schemas-microsoft-com:vml" xmlns:wp14="http://schemas.microsoft.com/office/word/2010/wordprocessingDrawing" xmlns:wp="http://schemas.openxmlformats.org/drawingml/2006/wordprocessingDrawing" xmlns:w10="urn:schemas-microsoft-com:office:word" xmlns:w="http://schemas.openxmlformats.org/wordprocessingml/2006/main" xmlns:w14="http://schemas.microsoft.com/office/word/2010/wordml" xmlns:w15="http://schemas.microsoft.com/office/word/2012/wordml" xmlns:w16cex="http://schemas.microsoft.com/office/word/2018/wordml/cex" xmlns:w16cid="http://schemas.microsoft.com/office/word/2016/wordml/cid" xmlns:w16="http://schemas.microsoft.com/office/word/2018/wordml" xmlns:w16se="http://schemas.microsoft.com/office/word/2015/wordml/symex" xmlns:wpg="http://schemas.microsoft.com/office/word/2010/wordprocessingGroup" xmlns:wpi="http://schemas.microsoft.com/office/word/2010/wordprocessingInk" xmlns:wne="http://schemas.microsoft.com/office/word/2006/wordml" xmlns:wps="http://schemas.microsoft.com/office/word/2010/wordprocessingShape" mc:Ignorable="w14 w15 w16se w16cid w16 w16cex wp14">
   <w:footnote w:type="separator" w:id="-1">
     <w:p>
       <w:pPr>
@@ -929,10 +1253,10 @@
 </file>
 
 <file path=word/header1.xml><?xml version="1.0" encoding="utf-8"?>
-<w:hdr xmlns:wpc="http://schemas.microsoft.com/office/word/2010/wordprocessingCanvas" xmlns:cx="http://schemas.microsoft.com/office/drawing/2014/chartex" xmlns:cx1="http://schemas.microsoft.com/office/drawing/2015/9/8/chartex" xmlns:cx2="http://schemas.microsoft.com/office/drawing/2015/10/21/chartex" xmlns:cx3="http://schemas.microsoft.com/office/drawing/2016/5/9/chartex" xmlns:cx4="http://schemas.microsoft.com/office/drawing/2016/5/10/chartex" xmlns:cx5="http://schemas.microsoft.com/office/drawing/2016/5/11/chartex" xmlns:cx6="http://schemas.microsoft.com/office/drawing/2016/5/12/chartex" xmlns:cx7="http://schemas.microsoft.com/office/drawing/2016/5/13/chartex" xmlns:cx8="http://schemas.microsoft.com/office/drawing/2016/5/14/chartex" xmlns:mc="http://schemas.openxmlformats.org/markup-compatibility/2006" xmlns:aink="http://schemas.microsoft.com/office/drawing/2016/ink" xmlns:am3d="http://schemas.microsoft.com/office/drawing/2017/model3d" xmlns:o="urn:schemas-microsoft-com:office:office" xmlns:r="http://schemas.openxmlformats.org/officeDocument/2006/relationships" xmlns:m="http://schemas.openxmlformats.org/officeDocument/2006/math" xmlns:v="urn:schemas-microsoft-com:vml" xmlns:wp14="http://schemas.microsoft.com/office/word/2010/wordprocessingDrawing" xmlns:wp="http://schemas.openxmlformats.org/drawingml/2006/wordprocessingDrawing" xmlns:w10="urn:schemas-microsoft-com:office:word" xmlns:w="http://schemas.openxmlformats.org/wordprocessingml/2006/main" xmlns:w14="http://schemas.microsoft.com/office/word/2010/wordml" xmlns:w15="http://schemas.microsoft.com/office/word/2012/wordml" xmlns:w16cid="http://schemas.microsoft.com/office/word/2016/wordml/cid" xmlns:w16se="http://schemas.microsoft.com/office/word/2015/wordml/symex" xmlns:wpg="http://schemas.microsoft.com/office/word/2010/wordprocessingGroup" xmlns:wpi="http://schemas.microsoft.com/office/word/2010/wordprocessingInk" xmlns:wne="http://schemas.microsoft.com/office/word/2006/wordml" xmlns:wps="http://schemas.microsoft.com/office/word/2010/wordprocessingShape" mc:Ignorable="w14 w15 w16se w16cid wp14">
+<w:hdr xmlns:wpc="http://schemas.microsoft.com/office/word/2010/wordprocessingCanvas" xmlns:cx="http://schemas.microsoft.com/office/drawing/2014/chartex" xmlns:cx1="http://schemas.microsoft.com/office/drawing/2015/9/8/chartex" xmlns:cx2="http://schemas.microsoft.com/office/drawing/2015/10/21/chartex" xmlns:cx3="http://schemas.microsoft.com/office/drawing/2016/5/9/chartex" xmlns:cx4="http://schemas.microsoft.com/office/drawing/2016/5/10/chartex" xmlns:cx5="http://schemas.microsoft.com/office/drawing/2016/5/11/chartex" xmlns:cx6="http://schemas.microsoft.com/office/drawing/2016/5/12/chartex" xmlns:cx7="http://schemas.microsoft.com/office/drawing/2016/5/13/chartex" xmlns:cx8="http://schemas.microsoft.com/office/drawing/2016/5/14/chartex" xmlns:mc="http://schemas.openxmlformats.org/markup-compatibility/2006" xmlns:aink="http://schemas.microsoft.com/office/drawing/2016/ink" xmlns:am3d="http://schemas.microsoft.com/office/drawing/2017/model3d" xmlns:o="urn:schemas-microsoft-com:office:office" xmlns:r="http://schemas.openxmlformats.org/officeDocument/2006/relationships" xmlns:m="http://schemas.openxmlformats.org/officeDocument/2006/math" xmlns:v="urn:schemas-microsoft-com:vml" xmlns:wp14="http://schemas.microsoft.com/office/word/2010/wordprocessingDrawing" xmlns:wp="http://schemas.openxmlformats.org/drawingml/2006/wordprocessingDrawing" xmlns:w10="urn:schemas-microsoft-com:office:word" xmlns:w="http://schemas.openxmlformats.org/wordprocessingml/2006/main" xmlns:w14="http://schemas.microsoft.com/office/word/2010/wordml" xmlns:w15="http://schemas.microsoft.com/office/word/2012/wordml" xmlns:w16cex="http://schemas.microsoft.com/office/word/2018/wordml/cex" xmlns:w16cid="http://schemas.microsoft.com/office/word/2016/wordml/cid" xmlns:w16="http://schemas.microsoft.com/office/word/2018/wordml" xmlns:w16se="http://schemas.microsoft.com/office/word/2015/wordml/symex" xmlns:wpg="http://schemas.microsoft.com/office/word/2010/wordprocessingGroup" xmlns:wpi="http://schemas.microsoft.com/office/word/2010/wordprocessingInk" xmlns:wne="http://schemas.microsoft.com/office/word/2006/wordml" xmlns:wps="http://schemas.microsoft.com/office/word/2010/wordprocessingShape" mc:Ignorable="w14 w15 w16se w16cid w16 w16cex wp14">
   <w:p>
     <w:pPr>
-      <w:pStyle w:val="Header"/>
+      <w:pStyle w:val="a3"/>
     </w:pPr>
     <w:r>
       <w:t>Or Bahari 204356315</w:t>
@@ -940,7 +1264,7 @@
   </w:p>
   <w:p>
     <w:pPr>
-      <w:pStyle w:val="Header"/>
+      <w:pStyle w:val="a3"/>
     </w:pPr>
     <w:r>
       <w:t xml:space="preserve">Or </w:t>
@@ -953,17 +1277,140 @@
   </w:p>
   <w:p>
     <w:pPr>
-      <w:pStyle w:val="Header"/>
+      <w:pStyle w:val="a3"/>
     </w:pPr>
     <w:r>
       <w:t>Daniel K</w:t>
+    </w:r>
+    <w:r>
+      <w:t>inderman 205684590</w:t>
     </w:r>
   </w:p>
 </w:hdr>
 </file>
 
+<file path=word/numbering.xml><?xml version="1.0" encoding="utf-8"?>
+<w:numbering xmlns:wpc="http://schemas.microsoft.com/office/word/2010/wordprocessingCanvas" xmlns:cx="http://schemas.microsoft.com/office/drawing/2014/chartex" xmlns:cx1="http://schemas.microsoft.com/office/drawing/2015/9/8/chartex" xmlns:cx2="http://schemas.microsoft.com/office/drawing/2015/10/21/chartex" xmlns:cx3="http://schemas.microsoft.com/office/drawing/2016/5/9/chartex" xmlns:cx4="http://schemas.microsoft.com/office/drawing/2016/5/10/chartex" xmlns:cx5="http://schemas.microsoft.com/office/drawing/2016/5/11/chartex" xmlns:cx6="http://schemas.microsoft.com/office/drawing/2016/5/12/chartex" xmlns:cx7="http://schemas.microsoft.com/office/drawing/2016/5/13/chartex" xmlns:cx8="http://schemas.microsoft.com/office/drawing/2016/5/14/chartex" xmlns:mc="http://schemas.openxmlformats.org/markup-compatibility/2006" xmlns:aink="http://schemas.microsoft.com/office/drawing/2016/ink" xmlns:am3d="http://schemas.microsoft.com/office/drawing/2017/model3d" xmlns:o="urn:schemas-microsoft-com:office:office" xmlns:r="http://schemas.openxmlformats.org/officeDocument/2006/relationships" xmlns:m="http://schemas.openxmlformats.org/officeDocument/2006/math" xmlns:v="urn:schemas-microsoft-com:vml" xmlns:wp14="http://schemas.microsoft.com/office/word/2010/wordprocessingDrawing" xmlns:wp="http://schemas.openxmlformats.org/drawingml/2006/wordprocessingDrawing" xmlns:w10="urn:schemas-microsoft-com:office:word" xmlns:w="http://schemas.openxmlformats.org/wordprocessingml/2006/main" xmlns:w14="http://schemas.microsoft.com/office/word/2010/wordml" xmlns:w15="http://schemas.microsoft.com/office/word/2012/wordml" xmlns:w16cex="http://schemas.microsoft.com/office/word/2018/wordml/cex" xmlns:w16cid="http://schemas.microsoft.com/office/word/2016/wordml/cid" xmlns:w16="http://schemas.microsoft.com/office/word/2018/wordml" xmlns:w16se="http://schemas.microsoft.com/office/word/2015/wordml/symex" xmlns:wpg="http://schemas.microsoft.com/office/word/2010/wordprocessingGroup" xmlns:wpi="http://schemas.microsoft.com/office/word/2010/wordprocessingInk" xmlns:wne="http://schemas.microsoft.com/office/word/2006/wordml" xmlns:wps="http://schemas.microsoft.com/office/word/2010/wordprocessingShape" mc:Ignorable="w14 w15 w16se w16cid w16 w16cex wp14">
+  <w:abstractNum w:abstractNumId="0" w15:restartNumberingAfterBreak="0">
+    <w:nsid w:val="587427E9"/>
+    <w:multiLevelType w:val="hybridMultilevel"/>
+    <w:tmpl w:val="F7CCD80E"/>
+    <w:lvl w:ilvl="0" w:tplc="56768648">
+      <w:numFmt w:val="bullet"/>
+      <w:lvlText w:val="-"/>
+      <w:lvlJc w:val="left"/>
+      <w:pPr>
+        <w:ind w:left="720" w:hanging="360"/>
+      </w:pPr>
+      <w:rPr>
+        <w:rFonts w:ascii="Calibri" w:eastAsiaTheme="minorHAnsi" w:hAnsi="Calibri" w:cs="Calibri" w:hint="default"/>
+      </w:rPr>
+    </w:lvl>
+    <w:lvl w:ilvl="1" w:tplc="04090003">
+      <w:start w:val="1"/>
+      <w:numFmt w:val="bullet"/>
+      <w:lvlText w:val="o"/>
+      <w:lvlJc w:val="left"/>
+      <w:pPr>
+        <w:ind w:left="1440" w:hanging="360"/>
+      </w:pPr>
+      <w:rPr>
+        <w:rFonts w:ascii="Courier New" w:hAnsi="Courier New" w:cs="Courier New" w:hint="default"/>
+      </w:rPr>
+    </w:lvl>
+    <w:lvl w:ilvl="2" w:tplc="04090005">
+      <w:start w:val="1"/>
+      <w:numFmt w:val="bullet"/>
+      <w:lvlText w:val=""/>
+      <w:lvlJc w:val="left"/>
+      <w:pPr>
+        <w:ind w:left="2160" w:hanging="360"/>
+      </w:pPr>
+      <w:rPr>
+        <w:rFonts w:ascii="Wingdings" w:hAnsi="Wingdings" w:hint="default"/>
+      </w:rPr>
+    </w:lvl>
+    <w:lvl w:ilvl="3" w:tplc="04090001" w:tentative="1">
+      <w:start w:val="1"/>
+      <w:numFmt w:val="bullet"/>
+      <w:lvlText w:val=""/>
+      <w:lvlJc w:val="left"/>
+      <w:pPr>
+        <w:ind w:left="2880" w:hanging="360"/>
+      </w:pPr>
+      <w:rPr>
+        <w:rFonts w:ascii="Symbol" w:hAnsi="Symbol" w:hint="default"/>
+      </w:rPr>
+    </w:lvl>
+    <w:lvl w:ilvl="4" w:tplc="04090003" w:tentative="1">
+      <w:start w:val="1"/>
+      <w:numFmt w:val="bullet"/>
+      <w:lvlText w:val="o"/>
+      <w:lvlJc w:val="left"/>
+      <w:pPr>
+        <w:ind w:left="3600" w:hanging="360"/>
+      </w:pPr>
+      <w:rPr>
+        <w:rFonts w:ascii="Courier New" w:hAnsi="Courier New" w:cs="Courier New" w:hint="default"/>
+      </w:rPr>
+    </w:lvl>
+    <w:lvl w:ilvl="5" w:tplc="04090005" w:tentative="1">
+      <w:start w:val="1"/>
+      <w:numFmt w:val="bullet"/>
+      <w:lvlText w:val=""/>
+      <w:lvlJc w:val="left"/>
+      <w:pPr>
+        <w:ind w:left="4320" w:hanging="360"/>
+      </w:pPr>
+      <w:rPr>
+        <w:rFonts w:ascii="Wingdings" w:hAnsi="Wingdings" w:hint="default"/>
+      </w:rPr>
+    </w:lvl>
+    <w:lvl w:ilvl="6" w:tplc="04090001" w:tentative="1">
+      <w:start w:val="1"/>
+      <w:numFmt w:val="bullet"/>
+      <w:lvlText w:val=""/>
+      <w:lvlJc w:val="left"/>
+      <w:pPr>
+        <w:ind w:left="5040" w:hanging="360"/>
+      </w:pPr>
+      <w:rPr>
+        <w:rFonts w:ascii="Symbol" w:hAnsi="Symbol" w:hint="default"/>
+      </w:rPr>
+    </w:lvl>
+    <w:lvl w:ilvl="7" w:tplc="04090003" w:tentative="1">
+      <w:start w:val="1"/>
+      <w:numFmt w:val="bullet"/>
+      <w:lvlText w:val="o"/>
+      <w:lvlJc w:val="left"/>
+      <w:pPr>
+        <w:ind w:left="5760" w:hanging="360"/>
+      </w:pPr>
+      <w:rPr>
+        <w:rFonts w:ascii="Courier New" w:hAnsi="Courier New" w:cs="Courier New" w:hint="default"/>
+      </w:rPr>
+    </w:lvl>
+    <w:lvl w:ilvl="8" w:tplc="04090005" w:tentative="1">
+      <w:start w:val="1"/>
+      <w:numFmt w:val="bullet"/>
+      <w:lvlText w:val=""/>
+      <w:lvlJc w:val="left"/>
+      <w:pPr>
+        <w:ind w:left="6480" w:hanging="360"/>
+      </w:pPr>
+      <w:rPr>
+        <w:rFonts w:ascii="Wingdings" w:hAnsi="Wingdings" w:hint="default"/>
+      </w:rPr>
+    </w:lvl>
+  </w:abstractNum>
+  <w:num w:numId="1">
+    <w:abstractNumId w:val="0"/>
+  </w:num>
+</w:numbering>
+</file>
+
 <file path=word/styles.xml><?xml version="1.0" encoding="utf-8"?>
-<w:styles xmlns:mc="http://schemas.openxmlformats.org/markup-compatibility/2006" xmlns:r="http://schemas.openxmlformats.org/officeDocument/2006/relationships" xmlns:w="http://schemas.openxmlformats.org/wordprocessingml/2006/main" xmlns:w14="http://schemas.microsoft.com/office/word/2010/wordml" xmlns:w15="http://schemas.microsoft.com/office/word/2012/wordml" xmlns:w16cid="http://schemas.microsoft.com/office/word/2016/wordml/cid" xmlns:w16se="http://schemas.microsoft.com/office/word/2015/wordml/symex" mc:Ignorable="w14 w15 w16se w16cid">
+<w:styles xmlns:mc="http://schemas.openxmlformats.org/markup-compatibility/2006" xmlns:r="http://schemas.openxmlformats.org/officeDocument/2006/relationships" xmlns:w="http://schemas.openxmlformats.org/wordprocessingml/2006/main" xmlns:w14="http://schemas.microsoft.com/office/word/2010/wordml" xmlns:w15="http://schemas.microsoft.com/office/word/2012/wordml" xmlns:w16cex="http://schemas.microsoft.com/office/word/2018/wordml/cex" xmlns:w16cid="http://schemas.microsoft.com/office/word/2016/wordml/cid" xmlns:w16="http://schemas.microsoft.com/office/word/2018/wordml" xmlns:w16se="http://schemas.microsoft.com/office/word/2015/wordml/symex" mc:Ignorable="w14 w15 w16se w16cid w16 w16cex">
   <w:docDefaults>
     <w:rPrDefault>
       <w:rPr>
@@ -979,7 +1426,7 @@
       </w:pPr>
     </w:pPrDefault>
   </w:docDefaults>
-  <w:latentStyles w:defLockedState="0" w:defUIPriority="99" w:defSemiHidden="0" w:defUnhideWhenUsed="0" w:defQFormat="0" w:count="377">
+  <w:latentStyles w:defLockedState="0" w:defUIPriority="99" w:defSemiHidden="0" w:defUnhideWhenUsed="0" w:defQFormat="0" w:count="376">
     <w:lsdException w:name="Normal" w:uiPriority="0" w:qFormat="1"/>
     <w:lsdException w:name="heading 1" w:uiPriority="9" w:qFormat="1"/>
     <w:lsdException w:name="heading 2" w:semiHidden="1" w:uiPriority="9" w:unhideWhenUsed="1" w:qFormat="1"/>
@@ -1356,20 +1803,19 @@
     <w:lsdException w:name="Hashtag" w:semiHidden="1" w:unhideWhenUsed="1"/>
     <w:lsdException w:name="Unresolved Mention" w:semiHidden="1" w:unhideWhenUsed="1"/>
     <w:lsdException w:name="Smart Link" w:semiHidden="1" w:unhideWhenUsed="1"/>
-    <w:lsdException w:name="Smart Link Error" w:semiHidden="1" w:unhideWhenUsed="1"/>
   </w:latentStyles>
-  <w:style w:type="paragraph" w:default="1" w:styleId="Normal">
+  <w:style w:type="paragraph" w:default="1" w:styleId="a">
     <w:name w:val="Normal"/>
     <w:qFormat/>
     <w:rsid w:val="00602F5B"/>
   </w:style>
-  <w:style w:type="character" w:default="1" w:styleId="DefaultParagraphFont">
+  <w:style w:type="character" w:default="1" w:styleId="a0">
     <w:name w:val="Default Paragraph Font"/>
     <w:uiPriority w:val="1"/>
     <w:semiHidden/>
     <w:unhideWhenUsed/>
   </w:style>
-  <w:style w:type="table" w:default="1" w:styleId="TableNormal">
+  <w:style w:type="table" w:default="1" w:styleId="a1">
     <w:name w:val="Normal Table"/>
     <w:uiPriority w:val="99"/>
     <w:semiHidden/>
@@ -1384,16 +1830,16 @@
       </w:tblCellMar>
     </w:tblPr>
   </w:style>
-  <w:style w:type="numbering" w:default="1" w:styleId="NoList">
+  <w:style w:type="numbering" w:default="1" w:styleId="a2">
     <w:name w:val="No List"/>
     <w:uiPriority w:val="99"/>
     <w:semiHidden/>
     <w:unhideWhenUsed/>
   </w:style>
-  <w:style w:type="paragraph" w:styleId="Header">
+  <w:style w:type="paragraph" w:styleId="a3">
     <w:name w:val="header"/>
-    <w:basedOn w:val="Normal"/>
-    <w:link w:val="HeaderChar"/>
+    <w:basedOn w:val="a"/>
+    <w:link w:val="a4"/>
     <w:uiPriority w:val="99"/>
     <w:unhideWhenUsed/>
     <w:rsid w:val="00F12DC1"/>
@@ -1405,17 +1851,17 @@
       <w:spacing w:after="0" w:line="240" w:lineRule="auto"/>
     </w:pPr>
   </w:style>
-  <w:style w:type="character" w:customStyle="1" w:styleId="HeaderChar">
-    <w:name w:val="Header Char"/>
-    <w:basedOn w:val="DefaultParagraphFont"/>
-    <w:link w:val="Header"/>
+  <w:style w:type="character" w:customStyle="1" w:styleId="a4">
+    <w:name w:val="כותרת עליונה תו"/>
+    <w:basedOn w:val="a0"/>
+    <w:link w:val="a3"/>
     <w:uiPriority w:val="99"/>
     <w:rsid w:val="00F12DC1"/>
   </w:style>
-  <w:style w:type="paragraph" w:styleId="Footer">
+  <w:style w:type="paragraph" w:styleId="a5">
     <w:name w:val="footer"/>
-    <w:basedOn w:val="Normal"/>
-    <w:link w:val="FooterChar"/>
+    <w:basedOn w:val="a"/>
+    <w:link w:val="a6"/>
     <w:uiPriority w:val="99"/>
     <w:unhideWhenUsed/>
     <w:rsid w:val="00F12DC1"/>
@@ -1427,12 +1873,23 @@
       <w:spacing w:after="0" w:line="240" w:lineRule="auto"/>
     </w:pPr>
   </w:style>
-  <w:style w:type="character" w:customStyle="1" w:styleId="FooterChar">
-    <w:name w:val="Footer Char"/>
-    <w:basedOn w:val="DefaultParagraphFont"/>
-    <w:link w:val="Footer"/>
+  <w:style w:type="character" w:customStyle="1" w:styleId="a6">
+    <w:name w:val="כותרת תחתונה תו"/>
+    <w:basedOn w:val="a0"/>
+    <w:link w:val="a5"/>
     <w:uiPriority w:val="99"/>
     <w:rsid w:val="00F12DC1"/>
+  </w:style>
+  <w:style w:type="paragraph" w:styleId="a7">
+    <w:name w:val="List Paragraph"/>
+    <w:basedOn w:val="a"/>
+    <w:uiPriority w:val="34"/>
+    <w:qFormat/>
+    <w:rsid w:val="00E72B00"/>
+    <w:pPr>
+      <w:ind w:left="720"/>
+      <w:contextualSpacing/>
+    </w:pPr>
   </w:style>
 </w:styles>
 </file>

</xml_diff>